<commit_message>
feat: added tree orders selection
</commit_message>
<xml_diff>
--- a/bin/main/docs/CV_HM_Wendah.docx
+++ b/bin/main/docs/CV_HM_Wendah.docx
@@ -154,12 +154,6 @@
           <w:lang w:val="en-US"/>
         </w:rPr>
         <w:t>Perempuan</w:t>
-      </w:r>
-      <w:r>
-        <w:rPr>
-          <w:lang w:val="en-US"/>
-        </w:rPr>
-        <w:t>i</w:t>
       </w:r>
       <w:r>
         <w:rPr>

</xml_diff>